<commit_message>
adicionand entidade usuario ao modelo, e tambem foi feita uma breve modificacao nos casos de uso
</commit_message>
<xml_diff>
--- a/casos de uso/casos de uso usuario.docx
+++ b/casos de uso/casos de uso usuario.docx
@@ -31,9 +31,16 @@
           <w:sz w:val="24"/>
           <w:szCs w:val="24"/>
         </w:rPr>
-        <w:t>1.1 UC-01 CRUD Usuário</w:t>
-      </w:r>
-      <w:r>
+        <w:t xml:space="preserve">1.1 UC-01 CRUD Usuário </w:t>
+      </w:r>
+    </w:p>
+    <w:p>
+      <w:pPr>
+        <w:widowControl w:val="0"/>
+        <w:autoSpaceDE w:val="0"/>
+        <w:autoSpaceDN w:val="0"/>
+        <w:adjustRightInd w:val="0"/>
+        <w:spacing w:after="0" w:line="240" w:lineRule="auto"/>
         <w:rPr>
           <w:rFonts w:ascii="Arial" w:hAnsi="Arial" w:cs="Arial"/>
           <w:b/>
@@ -41,23 +48,6 @@
           <w:sz w:val="24"/>
           <w:szCs w:val="24"/>
         </w:rPr>
-        <w:t xml:space="preserve"> </w:t>
-      </w:r>
-    </w:p>
-    <w:p>
-      <w:pPr>
-        <w:widowControl w:val="0"/>
-        <w:autoSpaceDE w:val="0"/>
-        <w:autoSpaceDN w:val="0"/>
-        <w:adjustRightInd w:val="0"/>
-        <w:spacing w:after="0" w:line="240" w:lineRule="auto"/>
-        <w:rPr>
-          <w:rFonts w:ascii="Arial" w:hAnsi="Arial" w:cs="Arial"/>
-          <w:b/>
-          <w:bCs/>
-          <w:sz w:val="24"/>
-          <w:szCs w:val="24"/>
-        </w:rPr>
       </w:pPr>
     </w:p>
     <w:p>
@@ -86,13 +76,7 @@
         <w:rPr>
           <w:rFonts w:ascii="Arial" w:hAnsi="Arial" w:cs="Arial"/>
         </w:rPr>
-        <w:t>Este cas</w:t>
-      </w:r>
-      <w:r>
-        <w:rPr>
-          <w:rFonts w:ascii="Arial" w:hAnsi="Arial" w:cs="Arial"/>
-        </w:rPr>
-        <w:t xml:space="preserve">o especifica o cadastro </w:t>
+        <w:t xml:space="preserve">Este caso especifica o cadastro </w:t>
       </w:r>
       <w:proofErr w:type="gramStart"/>
       <w:r>
@@ -120,43 +104,33 @@
         <w:rPr>
           <w:rFonts w:ascii="Arial" w:hAnsi="Arial" w:cs="Arial"/>
         </w:rPr>
-        <w:t>guardar os dados do Usuário</w:t>
-      </w:r>
-      <w:r>
-        <w:rPr>
-          <w:rFonts w:ascii="Arial" w:hAnsi="Arial" w:cs="Arial"/>
-        </w:rPr>
-        <w:t xml:space="preserve"> no sistema. Os dados inseridos devem ser válidos para identificar uma pessoa (</w:t>
-      </w:r>
-      <w:r>
-        <w:rPr>
-          <w:rFonts w:ascii="Arial" w:hAnsi="Arial" w:cs="Arial"/>
-        </w:rPr>
-        <w:t>Nome, RG, foto, cargo, repartição, endereço, telefone e e-mail</w:t>
-      </w:r>
-      <w:r>
-        <w:rPr>
-          <w:rFonts w:ascii="Arial" w:hAnsi="Arial" w:cs="Arial"/>
-        </w:rPr>
-        <w:t>). Quem f</w:t>
-      </w:r>
-      <w:r>
-        <w:rPr>
-          <w:rFonts w:ascii="Arial" w:hAnsi="Arial" w:cs="Arial"/>
-        </w:rPr>
-        <w:t>ará o cadastro será a Bibliotecária</w:t>
-      </w:r>
-      <w:r>
-        <w:rPr>
-          <w:rFonts w:ascii="Arial" w:hAnsi="Arial" w:cs="Arial"/>
-        </w:rPr>
-        <w:t xml:space="preserve"> e ela terá que verificar a validade dos dados para poder cadastrar o </w:t>
-      </w:r>
-      <w:r>
-        <w:rPr>
-          <w:rFonts w:ascii="Arial" w:hAnsi="Arial" w:cs="Arial"/>
-        </w:rPr>
-        <w:t>usuário. O usuário poderá fazer empréstimos na biblioteca</w:t>
+        <w:t>guardar os dados do Usuário no sistema. Os dados inseridos devem ser válidos para identificar uma pessoa (Nome, RG,</w:t>
+      </w:r>
+      <w:r>
+        <w:rPr>
+          <w:rFonts w:ascii="Arial" w:hAnsi="Arial" w:cs="Arial"/>
+        </w:rPr>
+        <w:t xml:space="preserve"> CPF,</w:t>
+      </w:r>
+      <w:r>
+        <w:rPr>
+          <w:rFonts w:ascii="Arial" w:hAnsi="Arial" w:cs="Arial"/>
+        </w:rPr>
+        <w:t xml:space="preserve"> foto, c</w:t>
+      </w:r>
+      <w:bookmarkStart w:id="0" w:name="_GoBack"/>
+      <w:r>
+        <w:rPr>
+          <w:rFonts w:ascii="Arial" w:hAnsi="Arial" w:cs="Arial"/>
+        </w:rPr>
+        <w:t>argo</w:t>
+      </w:r>
+      <w:bookmarkEnd w:id="0"/>
+      <w:r>
+        <w:rPr>
+          <w:rFonts w:ascii="Arial" w:hAnsi="Arial" w:cs="Arial"/>
+        </w:rPr>
+        <w:t>, repartição, endereço, telefone e e-mail). Quem fará o cadastro será a Bibliotecária e ela terá que verificar a validade dos dados para poder cadastrar o usuário. O usuário poderá fazer empréstimos na biblioteca</w:t>
       </w:r>
     </w:p>
     <w:p>
@@ -221,13 +195,7 @@
         <w:rPr>
           <w:rFonts w:ascii="Arial" w:hAnsi="Arial" w:cs="Arial"/>
         </w:rPr>
-        <w:t>Usuário e Bibliotecária</w:t>
-      </w:r>
-      <w:r>
-        <w:rPr>
-          <w:rFonts w:ascii="Arial" w:hAnsi="Arial" w:cs="Arial"/>
-        </w:rPr>
-        <w:t>.</w:t>
+        <w:t>Usuário e Bibliotecária.</w:t>
       </w:r>
       <w:r>
         <w:rPr>
@@ -280,25 +248,7 @@
         <w:rPr>
           <w:rFonts w:ascii="Arial" w:hAnsi="Arial" w:cs="Arial"/>
         </w:rPr>
-        <w:t xml:space="preserve">A </w:t>
-      </w:r>
-      <w:r>
-        <w:rPr>
-          <w:rFonts w:ascii="Arial" w:hAnsi="Arial" w:cs="Arial"/>
-        </w:rPr>
-        <w:t>Bibliotecária</w:t>
-      </w:r>
-      <w:r>
-        <w:rPr>
-          <w:rFonts w:ascii="Arial" w:hAnsi="Arial" w:cs="Arial"/>
-        </w:rPr>
-        <w:t xml:space="preserve"> deve </w:t>
-      </w:r>
-      <w:r>
-        <w:rPr>
-          <w:rFonts w:ascii="Arial" w:hAnsi="Arial" w:cs="Arial"/>
-        </w:rPr>
-        <w:t xml:space="preserve">estar </w:t>
+        <w:t xml:space="preserve">A Bibliotecária deve estar </w:t>
       </w:r>
       <w:proofErr w:type="spellStart"/>
       <w:r>
@@ -371,13 +321,7 @@
         <w:rPr>
           <w:rFonts w:ascii="Arial" w:hAnsi="Arial" w:cs="Arial"/>
         </w:rPr>
-        <w:t>Usuário</w:t>
-      </w:r>
-      <w:r>
-        <w:rPr>
-          <w:rFonts w:ascii="Arial" w:hAnsi="Arial" w:cs="Arial"/>
-        </w:rPr>
-        <w:t xml:space="preserve"> entrando com dados válidos, será cadastrado no</w:t>
+        <w:t>Usuário entrando com dados válidos, será cadastrado no</w:t>
       </w:r>
       <w:r>
         <w:rPr>
@@ -475,19 +419,7 @@
           <w:rFonts w:ascii="Arial" w:hAnsi="Arial" w:cs="Arial"/>
         </w:rPr>
         <w:tab/>
-        <w:t xml:space="preserve">1. Inserir dados do </w:t>
-      </w:r>
-      <w:r>
-        <w:rPr>
-          <w:rFonts w:ascii="Arial" w:hAnsi="Arial" w:cs="Arial"/>
-        </w:rPr>
-        <w:t>Usuário</w:t>
-      </w:r>
-      <w:r>
-        <w:rPr>
-          <w:rFonts w:ascii="Arial" w:hAnsi="Arial" w:cs="Arial"/>
-        </w:rPr>
-        <w:t xml:space="preserve"> no banco de dados do sistema.</w:t>
+        <w:t>1. Inserir dados do Usuário no banco de dados do sistema.</w:t>
       </w:r>
     </w:p>
     <w:p>
@@ -755,25 +687,7 @@
           <w:rFonts w:ascii="Arial" w:hAnsi="Arial" w:cs="Arial"/>
         </w:rPr>
         <w:tab/>
-        <w:t>1. Bibliotecária</w:t>
-      </w:r>
-      <w:r>
-        <w:rPr>
-          <w:rFonts w:ascii="Arial" w:hAnsi="Arial" w:cs="Arial"/>
-        </w:rPr>
-        <w:t xml:space="preserve"> verifica os dados do </w:t>
-      </w:r>
-      <w:r>
-        <w:rPr>
-          <w:rFonts w:ascii="Arial" w:hAnsi="Arial" w:cs="Arial"/>
-        </w:rPr>
-        <w:t>Usuário</w:t>
-      </w:r>
-      <w:r>
-        <w:rPr>
-          <w:rFonts w:ascii="Arial" w:hAnsi="Arial" w:cs="Arial"/>
-        </w:rPr>
-        <w:t xml:space="preserve">. </w:t>
+        <w:t xml:space="preserve">1. Bibliotecária verifica os dados do Usuário. </w:t>
       </w:r>
     </w:p>
     <w:p>
@@ -889,19 +803,7 @@
           <w:rFonts w:ascii="Arial" w:hAnsi="Arial" w:cs="Arial"/>
         </w:rPr>
         <w:tab/>
-        <w:t>1. Secre</w:t>
-      </w:r>
-      <w:r>
-        <w:rPr>
-          <w:rFonts w:ascii="Arial" w:hAnsi="Arial" w:cs="Arial"/>
-        </w:rPr>
-        <w:t>tária verifica os dados do Usuário</w:t>
-      </w:r>
-      <w:r>
-        <w:rPr>
-          <w:rFonts w:ascii="Arial" w:hAnsi="Arial" w:cs="Arial"/>
-        </w:rPr>
-        <w:t xml:space="preserve">. </w:t>
+        <w:t xml:space="preserve">1. Secretária verifica os dados do Usuário. </w:t>
       </w:r>
     </w:p>
     <w:p>
@@ -935,13 +837,7 @@
           <w:rFonts w:ascii="Arial" w:hAnsi="Arial" w:cs="Arial"/>
         </w:rPr>
         <w:tab/>
-        <w:t>2. Ela Exclui Cadastro do Usuário</w:t>
-      </w:r>
-      <w:r>
-        <w:rPr>
-          <w:rFonts w:ascii="Arial" w:hAnsi="Arial" w:cs="Arial"/>
-        </w:rPr>
-        <w:t xml:space="preserve"> </w:t>
+        <w:t xml:space="preserve">2. Ela Exclui Cadastro do Usuário </w:t>
       </w:r>
     </w:p>
     <w:p>
@@ -1035,19 +931,7 @@
           <w:rFonts w:ascii="Arial" w:hAnsi="Arial" w:cs="Arial"/>
         </w:rPr>
         <w:tab/>
-        <w:t>1. Secre</w:t>
-      </w:r>
-      <w:r>
-        <w:rPr>
-          <w:rFonts w:ascii="Arial" w:hAnsi="Arial" w:cs="Arial"/>
-        </w:rPr>
-        <w:t>tária verifica os dados do Usuário</w:t>
-      </w:r>
-      <w:r>
-        <w:rPr>
-          <w:rFonts w:ascii="Arial" w:hAnsi="Arial" w:cs="Arial"/>
-        </w:rPr>
-        <w:t xml:space="preserve">. </w:t>
+        <w:t xml:space="preserve">1. Secretária verifica os dados do Usuário. </w:t>
       </w:r>
     </w:p>
     <w:p>
@@ -1081,13 +965,7 @@
           <w:rFonts w:ascii="Arial" w:hAnsi="Arial" w:cs="Arial"/>
         </w:rPr>
         <w:tab/>
-        <w:t>2. Ela altera cadastro do Usuário</w:t>
-      </w:r>
-      <w:r>
-        <w:rPr>
-          <w:rFonts w:ascii="Arial" w:hAnsi="Arial" w:cs="Arial"/>
-        </w:rPr>
-        <w:t xml:space="preserve">. </w:t>
+        <w:t xml:space="preserve">2. Ela altera cadastro do Usuário. </w:t>
       </w:r>
     </w:p>
     <w:p>
@@ -1096,8 +974,6 @@
           <w:u w:val="single"/>
         </w:rPr>
       </w:pPr>
-      <w:bookmarkStart w:id="0" w:name="_GoBack"/>
-      <w:bookmarkEnd w:id="0"/>
     </w:p>
     <w:sectPr>
       <w:pgSz w:w="11906" w:h="16838"/>

</xml_diff>